<commit_message>
Connor's fixes to Coda
Incorporated Connor's edits into the Ch 1 Coda
</commit_message>
<xml_diff>
--- a/ChapterOne_Draft4_NickEdits.docx
+++ b/ChapterOne_Draft4_NickEdits.docx
@@ -225,15 +225,7 @@
         <w:rPr>
           <w:rFonts w:ascii="Times New Roman" w:hAnsi="Times New Roman" w:cs="Times New Roman"/>
         </w:rPr>
-        <w:t>piz seashells. Their costly procurement and presence signaled First Lady Imelda Marcos’ desire to construct a spectacular international center for the arts in Manila, the capital city of the Philippines. On that particular night, however, piles of unrolled toilet paper and crushed tissue litt</w:t>
-      </w:r>
-      <w:bookmarkStart w:id="0" w:name="_GoBack"/>
-      <w:bookmarkEnd w:id="0"/>
-      <w:r>
-        <w:rPr>
-          <w:rFonts w:ascii="Times New Roman" w:hAnsi="Times New Roman" w:cs="Times New Roman"/>
-        </w:rPr>
-        <w:t>ered the CCP’s pristine floor. A stray sheet or two of crinkled paper dangled from the CCP’s second-floor ledge; their he</w:t>
+        <w:t>piz seashells. Their costly procurement and presence signaled First Lady Imelda Marcos’ desire to construct a spectacular international center for the arts in Manila, the capital city of the Philippines. On that particular night, however, piles of unrolled toilet paper and crushed tissue littered the CCP’s pristine floor. A stray sheet or two of crinkled paper dangled from the CCP’s second-floor ledge; their he</w:t>
       </w:r>
       <w:r>
         <w:rPr>
@@ -8481,7 +8473,21 @@
         <w:rPr>
           <w:rFonts w:ascii="Times New Roman" w:hAnsi="Times New Roman" w:cs="Times New Roman"/>
         </w:rPr>
-        <w:t xml:space="preserve">was Maceda’s earliest experiment in producing sound masses, or sound clouds, with specific architectural space in mind. The performance included </w:t>
+        <w:t xml:space="preserve">was </w:t>
+      </w:r>
+      <w:proofErr w:type="spellStart"/>
+      <w:r>
+        <w:rPr>
+          <w:rFonts w:ascii="Times New Roman" w:hAnsi="Times New Roman" w:cs="Times New Roman"/>
+        </w:rPr>
+        <w:t>Maceda’s</w:t>
+      </w:r>
+      <w:proofErr w:type="spellEnd"/>
+      <w:r>
+        <w:rPr>
+          <w:rFonts w:ascii="Times New Roman" w:hAnsi="Times New Roman" w:cs="Times New Roman"/>
+        </w:rPr>
+        <w:t xml:space="preserve"> earliest experiment in producing sound masses, or sound clouds, with specific architectural space in mind. The performance included </w:t>
       </w:r>
       <w:r>
         <w:rPr>
@@ -18394,7 +18400,19 @@
         <w:rPr>
           <w:rFonts w:ascii="Times New Roman" w:hAnsi="Times New Roman" w:cs="Times New Roman"/>
         </w:rPr>
-        <w:t xml:space="preserve"> He imagined it as a symphony scaled of the size of </w:t>
+        <w:t xml:space="preserve"> He imagined it as a symphony scaled </w:t>
+      </w:r>
+      <w:r>
+        <w:rPr>
+          <w:rFonts w:ascii="Times New Roman" w:hAnsi="Times New Roman" w:cs="Times New Roman"/>
+        </w:rPr>
+        <w:t>to</w:t>
+      </w:r>
+      <w:r>
+        <w:rPr>
+          <w:rFonts w:ascii="Times New Roman" w:hAnsi="Times New Roman" w:cs="Times New Roman"/>
+        </w:rPr>
+        <w:t xml:space="preserve"> the size of </w:t>
       </w:r>
       <w:r>
         <w:rPr>
@@ -18514,17 +18532,21 @@
           <w:rFonts w:ascii="Times New Roman" w:hAnsi="Times New Roman" w:cs="Times New Roman"/>
         </w:rPr>
         <w:lastRenderedPageBreak/>
-        <w:t xml:space="preserve">Prior to the </w:t>
-      </w:r>
-      <w:proofErr w:type="spellStart"/>
-      <w:r>
-        <w:rPr>
-          <w:rFonts w:ascii="Times New Roman" w:hAnsi="Times New Roman" w:cs="Times New Roman"/>
-          <w:i/>
-        </w:rPr>
-        <w:t>Ugnayan’s</w:t>
-      </w:r>
-      <w:proofErr w:type="spellEnd"/>
+        <w:t xml:space="preserve">Prior to </w:t>
+      </w:r>
+      <w:r>
+        <w:rPr>
+          <w:rFonts w:ascii="Times New Roman" w:hAnsi="Times New Roman" w:cs="Times New Roman"/>
+          <w:i/>
+        </w:rPr>
+        <w:t>Ugnayan</w:t>
+      </w:r>
+      <w:r>
+        <w:rPr>
+          <w:rFonts w:ascii="Times New Roman" w:hAnsi="Times New Roman" w:cs="Times New Roman"/>
+        </w:rPr>
+        <w:t>’s</w:t>
+      </w:r>
       <w:r>
         <w:rPr>
           <w:rFonts w:ascii="Times New Roman" w:hAnsi="Times New Roman" w:cs="Times New Roman"/>
@@ -18710,7 +18732,7 @@
         <w:rPr>
           <w:rFonts w:ascii="Times New Roman" w:hAnsi="Times New Roman" w:cs="Times New Roman"/>
         </w:rPr>
-        <w:t>, Maceda undoubtedly needed the Imelda’s support to take control of twenty radio stations.</w:t>
+        <w:t>, Maceda undoubtedly needed Imelda’s support to take control of twenty radio stations.</w:t>
       </w:r>
       <w:r>
         <w:rPr>
@@ -18784,7 +18806,7 @@
         <w:rPr>
           <w:rFonts w:ascii="Times New Roman" w:hAnsi="Times New Roman" w:cs="Times New Roman"/>
         </w:rPr>
-        <w:t>, Elizabeth Enriquez writes that Ferdinand Marcos, “accused, among others, the vociferous radio commentators who were critical of his administration, of supporting the insurgency and of destabilizing the government.”</w:t>
+        <w:t>, Elizabeth Enriquez writes that Ferdinand Marcos “accused, among others, the vociferous radio commentators who were critical of his administration, of supporting the insurgency and of destabilizing the government.”</w:t>
       </w:r>
       <w:r>
         <w:rPr>
@@ -18833,7 +18855,7 @@
         <w:rPr>
           <w:rFonts w:ascii="Times New Roman" w:hAnsi="Times New Roman" w:cs="Times New Roman"/>
         </w:rPr>
-        <w:t>Despite the totalitarian control of mass media, however, ethnomusicologist Neal Matherne suggests that Imelda allowed Maceda to take command of the radio stations as part of “grand artistic projects that celebrated their New Society.”</w:t>
+        <w:t>Despite the totalitarian control of mass media, ethnomusicologist Neal Matherne suggests that Imelda allowed Maceda to take command of the radio stations as part of “grand artistic projects that celebrated their New Society.”</w:t>
       </w:r>
       <w:r>
         <w:rPr>
@@ -18859,7 +18881,19 @@
         <w:rPr>
           <w:rFonts w:ascii="Times New Roman" w:hAnsi="Times New Roman" w:cs="Times New Roman"/>
         </w:rPr>
-        <w:t xml:space="preserve"> Matherne further contends “the citizen was encouraged by the First Lady herself to join their nation-mates in a constructed public act of unity.”</w:t>
+        <w:t xml:space="preserve"> Matherne further contends</w:t>
+      </w:r>
+      <w:r>
+        <w:rPr>
+          <w:rFonts w:ascii="Times New Roman" w:hAnsi="Times New Roman" w:cs="Times New Roman"/>
+        </w:rPr>
+        <w:t>,</w:t>
+      </w:r>
+      <w:r>
+        <w:rPr>
+          <w:rFonts w:ascii="Times New Roman" w:hAnsi="Times New Roman" w:cs="Times New Roman"/>
+        </w:rPr>
+        <w:t xml:space="preserve"> “the citizen was encouraged by the First Lady herself to join their nation-mates in a constructed public act of unity.”</w:t>
       </w:r>
       <w:r>
         <w:rPr>
@@ -18922,7 +18956,15 @@
         <w:rPr>
           <w:rFonts w:ascii="Times New Roman" w:hAnsi="Times New Roman" w:cs="Times New Roman"/>
         </w:rPr>
-        <w:t xml:space="preserve"> assemble in a moment in which people were usually intimidated from public gatherings.</w:t>
+        <w:t xml:space="preserve"> assemble in a moment in which people were usually intimidated from pub</w:t>
+      </w:r>
+      <w:bookmarkStart w:id="39" w:name="_GoBack"/>
+      <w:bookmarkEnd w:id="39"/>
+      <w:r>
+        <w:rPr>
+          <w:rFonts w:ascii="Times New Roman" w:hAnsi="Times New Roman" w:cs="Times New Roman"/>
+        </w:rPr>
+        <w:t>lic gatherings.</w:t>
       </w:r>
     </w:p>
     <w:p>
@@ -18938,7 +18980,19 @@
         <w:rPr>
           <w:rFonts w:ascii="Times New Roman" w:hAnsi="Times New Roman" w:cs="Times New Roman"/>
         </w:rPr>
-        <w:t xml:space="preserve">Yet, though Matherne claims that Imelda approved of </w:t>
+        <w:t>Yet</w:t>
+      </w:r>
+      <w:r>
+        <w:rPr>
+          <w:rFonts w:ascii="Times New Roman" w:hAnsi="Times New Roman" w:cs="Times New Roman"/>
+        </w:rPr>
+        <w:t xml:space="preserve"> while</w:t>
+      </w:r>
+      <w:r>
+        <w:rPr>
+          <w:rFonts w:ascii="Times New Roman" w:hAnsi="Times New Roman" w:cs="Times New Roman"/>
+        </w:rPr>
+        <w:t xml:space="preserve"> Matherne claims that Imelda approved of </w:t>
       </w:r>
       <w:r>
         <w:rPr>
@@ -18980,13 +19034,33 @@
         </w:rPr>
         <w:t xml:space="preserve">reached the man on the street…this filled Mrs. Marcos, </w:t>
       </w:r>
+      <w:r>
+        <w:rPr>
+          <w:rFonts w:ascii="Times New Roman" w:hAnsi="Times New Roman" w:cs="Times New Roman"/>
+          <w:i/>
+        </w:rPr>
+        <w:t>Ugnayan</w:t>
+      </w:r>
+      <w:r>
+        <w:rPr>
+          <w:rFonts w:ascii="Times New Roman" w:hAnsi="Times New Roman" w:cs="Times New Roman"/>
+        </w:rPr>
+        <w:t xml:space="preserve">’s principal patron, with apprehension. She was launching, full-scale, a project that was too eclectic, esoteric in approach and, therefore, </w:t>
+      </w:r>
+      <w:r>
+        <w:rPr>
+          <w:rFonts w:ascii="Times New Roman" w:hAnsi="Times New Roman" w:cs="Times New Roman"/>
+        </w:rPr>
+        <w:lastRenderedPageBreak/>
+        <w:t xml:space="preserve">not likely to capture the common </w:t>
+      </w:r>
       <w:proofErr w:type="spellStart"/>
       <w:r>
         <w:rPr>
           <w:rFonts w:ascii="Times New Roman" w:hAnsi="Times New Roman" w:cs="Times New Roman"/>
           <w:i/>
         </w:rPr>
-        <w:t>Ugnayan</w:t>
+        <w:t>tao</w:t>
       </w:r>
       <w:r>
         <w:rPr>
@@ -18999,34 +19073,6 @@
         <w:rPr>
           <w:rFonts w:ascii="Times New Roman" w:hAnsi="Times New Roman" w:cs="Times New Roman"/>
         </w:rPr>
-        <w:t xml:space="preserve"> principal patron, with apprehension. She was launching, full-scale, a project that was too eclectic, esoteric in approach </w:t>
-      </w:r>
-      <w:r>
-        <w:rPr>
-          <w:rFonts w:ascii="Times New Roman" w:hAnsi="Times New Roman" w:cs="Times New Roman"/>
-        </w:rPr>
-        <w:lastRenderedPageBreak/>
-        <w:t xml:space="preserve">and, therefore, not likely to capture the common </w:t>
-      </w:r>
-      <w:proofErr w:type="spellStart"/>
-      <w:r>
-        <w:rPr>
-          <w:rFonts w:ascii="Times New Roman" w:hAnsi="Times New Roman" w:cs="Times New Roman"/>
-          <w:i/>
-        </w:rPr>
-        <w:t>tao</w:t>
-      </w:r>
-      <w:r>
-        <w:rPr>
-          <w:rFonts w:ascii="Times New Roman" w:hAnsi="Times New Roman" w:cs="Times New Roman"/>
-        </w:rPr>
-        <w:t>’s</w:t>
-      </w:r>
-      <w:proofErr w:type="spellEnd"/>
-      <w:r>
-        <w:rPr>
-          <w:rFonts w:ascii="Times New Roman" w:hAnsi="Times New Roman" w:cs="Times New Roman"/>
-        </w:rPr>
         <w:t xml:space="preserve"> [people’s] imagination.”</w:t>
       </w:r>
       <w:r>
@@ -19053,13 +19099,6 @@
           <w:rFonts w:ascii="Times New Roman" w:hAnsi="Times New Roman" w:cs="Times New Roman"/>
         </w:rPr>
         <w:t>Imelda endorsed the project anyway.</w:t>
-      </w:r>
-      <w:r>
-        <w:rPr>
-          <w:rStyle w:val="FootnoteReference"/>
-          <w:rFonts w:ascii="Times New Roman" w:hAnsi="Times New Roman" w:cs="Times New Roman"/>
-        </w:rPr>
-        <w:t xml:space="preserve"> </w:t>
       </w:r>
       <w:r>
         <w:rPr>
@@ -19102,7 +19141,19 @@
         <w:rPr>
           <w:rFonts w:ascii="Times New Roman" w:hAnsi="Times New Roman" w:cs="Times New Roman"/>
         </w:rPr>
-        <w:t xml:space="preserve">encouraged people to assemble despite the laws against it, and allowed a composer to take command over twenty distinct radio stations after the government had commandeered mass media outlets such as radio. Whereas the cynic might insist that </w:t>
+        <w:t xml:space="preserve">encouraged people to assemble </w:t>
+      </w:r>
+      <w:r>
+        <w:rPr>
+          <w:rFonts w:ascii="Times New Roman" w:hAnsi="Times New Roman" w:cs="Times New Roman"/>
+        </w:rPr>
+        <w:t>regardless of</w:t>
+      </w:r>
+      <w:r>
+        <w:rPr>
+          <w:rFonts w:ascii="Times New Roman" w:hAnsi="Times New Roman" w:cs="Times New Roman"/>
+        </w:rPr>
+        <w:t xml:space="preserve"> the laws against it, and allowed a composer to take command over twenty distinct radio stations after the government had commandeered mass media outlets such as radio. Whereas the cynic might insist that </w:t>
       </w:r>
       <w:r>
         <w:rPr>
@@ -19293,7 +19344,7 @@
         </w:rPr>
         <w:t xml:space="preserve">] off any share of his artistic temperament.” </w:t>
       </w:r>
-      <w:bookmarkStart w:id="1" w:name="_Hlk506815885"/>
+      <w:bookmarkStart w:id="0" w:name="_Hlk506815885"/>
       <w:r>
         <w:rPr>
           <w:rFonts w:ascii="Times New Roman" w:hAnsi="Times New Roman" w:cs="Times New Roman"/>
@@ -19409,7 +19460,7 @@
         </w:rPr>
         <w:t xml:space="preserve"> </w:t>
       </w:r>
-      <w:bookmarkEnd w:id="1"/>
+      <w:bookmarkEnd w:id="0"/>
       <w:r>
         <w:rPr>
           <w:rFonts w:ascii="Times New Roman" w:hAnsi="Times New Roman" w:cs="Times New Roman"/>
@@ -20229,7 +20280,7 @@
         </w:rPr>
         <w:t xml:space="preserve"> </w:t>
       </w:r>
-      <w:bookmarkStart w:id="2" w:name="_Hlk506817254"/>
+      <w:bookmarkStart w:id="1" w:name="_Hlk506817254"/>
       <w:r>
         <w:rPr>
           <w:rFonts w:ascii="Times New Roman" w:hAnsi="Times New Roman" w:cs="Times New Roman"/>
@@ -20363,7 +20414,7 @@
         <w:t xml:space="preserve"> and Stephanie Rosenthal (Los Angeles: Getty Research Institute, 2008) 9.</w:t>
       </w:r>
     </w:p>
-    <w:bookmarkEnd w:id="2"/>
+    <w:bookmarkEnd w:id="1"/>
     <w:p>
       <w:pPr>
         <w:pStyle w:val="FootnoteText"/>
@@ -20603,7 +20654,7 @@
         </w:rPr>
         <w:t xml:space="preserve"> </w:t>
       </w:r>
-      <w:bookmarkStart w:id="3" w:name="_Hlk506817442"/>
+      <w:bookmarkStart w:id="2" w:name="_Hlk506817442"/>
       <w:r>
         <w:rPr>
           <w:rFonts w:ascii="Times New Roman" w:hAnsi="Times New Roman" w:cs="Times New Roman"/>
@@ -20665,7 +20716,7 @@
         </w:rPr>
         <w:t>, 2007), 75.</w:t>
       </w:r>
-      <w:bookmarkEnd w:id="3"/>
+      <w:bookmarkEnd w:id="2"/>
       <w:r>
         <w:rPr>
           <w:rFonts w:ascii="Times New Roman" w:hAnsi="Times New Roman" w:cs="Times New Roman"/>
@@ -20785,7 +20836,7 @@
         </w:rPr>
         <w:t xml:space="preserve">. From </w:t>
       </w:r>
-      <w:bookmarkStart w:id="4" w:name="_Hlk506817685"/>
+      <w:bookmarkStart w:id="3" w:name="_Hlk506817685"/>
       <w:proofErr w:type="spellStart"/>
       <w:r>
         <w:rPr>
@@ -20821,7 +20872,7 @@
         </w:rPr>
         <w:t xml:space="preserve">, Louisiana Art Museum, Copenhagen, Denmark, November 2, 2017. </w:t>
       </w:r>
-      <w:bookmarkEnd w:id="4"/>
+      <w:bookmarkEnd w:id="3"/>
     </w:p>
     <w:p>
       <w:pPr>
@@ -20894,7 +20945,7 @@
         </w:rPr>
         <w:t xml:space="preserve"> “The physical materials used to create the environment of Happenings are the most perishable kind: newspapers, junk, rags, old wooden crates knocked together, cardboard cartons cut up, real trees, food, borrowed machines, etc. They cannot last for long in whatever arrangement they are put in.” </w:t>
       </w:r>
-      <w:bookmarkStart w:id="5" w:name="_Hlk506817708"/>
+      <w:bookmarkStart w:id="4" w:name="_Hlk506817708"/>
       <w:r>
         <w:rPr>
           <w:rFonts w:ascii="Times New Roman" w:hAnsi="Times New Roman" w:cs="Times New Roman"/>
@@ -20920,7 +20971,7 @@
         </w:rPr>
         <w:t>, edited by Jeff Kelley (Berkeley: University of California Press, 2003), 20.</w:t>
       </w:r>
-      <w:bookmarkEnd w:id="5"/>
+      <w:bookmarkEnd w:id="4"/>
       <w:r>
         <w:rPr>
           <w:rFonts w:ascii="Times New Roman" w:hAnsi="Times New Roman" w:cs="Times New Roman"/>
@@ -20995,7 +21046,7 @@
         </w:rPr>
         <w:t xml:space="preserve"> in </w:t>
       </w:r>
-      <w:bookmarkStart w:id="6" w:name="_Hlk506817749"/>
+      <w:bookmarkStart w:id="5" w:name="_Hlk506817749"/>
       <w:r>
         <w:rPr>
           <w:rFonts w:ascii="Times New Roman" w:hAnsi="Times New Roman" w:cs="Times New Roman"/>
@@ -21042,7 +21093,7 @@
         </w:rPr>
         <w:t>-Ledesma Foundation, Inc.</w:t>
       </w:r>
-      <w:bookmarkEnd w:id="6"/>
+      <w:bookmarkEnd w:id="5"/>
     </w:p>
     <w:p>
       <w:pPr>
@@ -21179,7 +21230,7 @@
         </w:rPr>
         <w:t xml:space="preserve">See </w:t>
       </w:r>
-      <w:bookmarkStart w:id="7" w:name="_Hlk506817842"/>
+      <w:bookmarkStart w:id="6" w:name="_Hlk506817842"/>
       <w:r>
         <w:rPr>
           <w:rFonts w:ascii="Times New Roman" w:hAnsi="Times New Roman" w:cs="Times New Roman"/>
@@ -21222,7 +21273,7 @@
         </w:rPr>
         <w:t>, January 18, 1971.</w:t>
       </w:r>
-      <w:bookmarkEnd w:id="7"/>
+      <w:bookmarkEnd w:id="6"/>
     </w:p>
     <w:p>
       <w:pPr>
@@ -21261,7 +21312,7 @@
         </w:rPr>
         <w:t xml:space="preserve"> </w:t>
       </w:r>
-      <w:bookmarkStart w:id="8" w:name="_Hlk506817896"/>
+      <w:bookmarkStart w:id="7" w:name="_Hlk506817896"/>
       <w:r>
         <w:rPr>
           <w:rFonts w:ascii="Times New Roman" w:hAnsi="Times New Roman" w:cs="Times New Roman"/>
@@ -21287,7 +21338,7 @@
         </w:rPr>
         <w:t>(Cambridge: Cambridge University Press, 2004), 136-9.</w:t>
       </w:r>
-      <w:bookmarkEnd w:id="8"/>
+      <w:bookmarkEnd w:id="7"/>
       <w:r>
         <w:rPr>
           <w:rFonts w:ascii="Times New Roman" w:hAnsi="Times New Roman" w:cs="Times New Roman"/>
@@ -21621,7 +21672,7 @@
         </w:rPr>
         <w:t xml:space="preserve"> Hamilton-Paterson, 256, 263-5; </w:t>
       </w:r>
-      <w:bookmarkStart w:id="9" w:name="_Hlk506818321"/>
+      <w:bookmarkStart w:id="8" w:name="_Hlk506818321"/>
       <w:r>
         <w:rPr>
           <w:rFonts w:ascii="Times New Roman" w:hAnsi="Times New Roman" w:cs="Times New Roman"/>
@@ -21663,7 +21714,7 @@
         </w:rPr>
         <w:t xml:space="preserve"> 67-9</w:t>
       </w:r>
-      <w:bookmarkEnd w:id="9"/>
+      <w:bookmarkEnd w:id="8"/>
       <w:r>
         <w:rPr>
           <w:rFonts w:ascii="Times New Roman" w:hAnsi="Times New Roman" w:cs="Times New Roman"/>
@@ -21711,7 +21762,7 @@
         </w:rPr>
         <w:t xml:space="preserve"> </w:t>
       </w:r>
-      <w:bookmarkStart w:id="10" w:name="_Hlk506818417"/>
+      <w:bookmarkStart w:id="9" w:name="_Hlk506818417"/>
       <w:r>
         <w:rPr>
           <w:rFonts w:ascii="Times" w:hAnsi="Times" w:cs="Times New Roman"/>
@@ -21756,7 +21807,7 @@
         </w:rPr>
         <w:t xml:space="preserve">, “Institutions and Icons of Patronage: Arts and Culture in the Philippines during the Marcos Years, 1965-1986” (PhD Diss. University of California-Los Angeles, 2004), 19. </w:t>
       </w:r>
-      <w:bookmarkEnd w:id="10"/>
+      <w:bookmarkEnd w:id="9"/>
     </w:p>
     <w:p>
       <w:pPr>
@@ -21796,7 +21847,7 @@
         </w:rPr>
         <w:t xml:space="preserve"> </w:t>
       </w:r>
-      <w:bookmarkStart w:id="11" w:name="_Hlk506818426"/>
+      <w:bookmarkStart w:id="10" w:name="_Hlk506818426"/>
       <w:r>
         <w:rPr>
           <w:rFonts w:ascii="Times New Roman" w:hAnsi="Times New Roman" w:cs="Times New Roman"/>
@@ -21884,7 +21935,7 @@
         </w:rPr>
         <w:t xml:space="preserve">, 26. </w:t>
       </w:r>
-      <w:bookmarkEnd w:id="11"/>
+      <w:bookmarkEnd w:id="10"/>
     </w:p>
     <w:p>
       <w:pPr>
@@ -22006,7 +22057,7 @@
         </w:rPr>
         <w:t xml:space="preserve"> </w:t>
       </w:r>
-      <w:bookmarkStart w:id="12" w:name="_Hlk506818625"/>
+      <w:bookmarkStart w:id="11" w:name="_Hlk506818625"/>
       <w:r>
         <w:rPr>
           <w:rFonts w:ascii="Times New Roman" w:hAnsi="Times New Roman" w:cs="Times New Roman"/>
@@ -22035,7 +22086,7 @@
         </w:rPr>
         <w:t>, May 31, 1970, 8- 29.</w:t>
       </w:r>
-      <w:bookmarkEnd w:id="12"/>
+      <w:bookmarkEnd w:id="11"/>
     </w:p>
     <w:p>
       <w:pPr>
@@ -22237,7 +22288,7 @@
         </w:rPr>
         <w:t xml:space="preserve"> </w:t>
       </w:r>
-      <w:bookmarkStart w:id="13" w:name="_Hlk506818772"/>
+      <w:bookmarkStart w:id="12" w:name="_Hlk506818772"/>
       <w:r>
         <w:rPr>
           <w:rFonts w:ascii="Times New Roman" w:hAnsi="Times New Roman" w:cs="Times New Roman"/>
@@ -22307,7 +22358,7 @@
         </w:rPr>
         <w:t xml:space="preserve"> de Manila University Press, 2003), 75.</w:t>
       </w:r>
-      <w:bookmarkEnd w:id="13"/>
+      <w:bookmarkEnd w:id="12"/>
     </w:p>
     <w:p>
       <w:pPr>
@@ -22429,7 +22480,7 @@
         </w:rPr>
         <w:t xml:space="preserve"> </w:t>
       </w:r>
-      <w:bookmarkStart w:id="14" w:name="_Hlk506818836"/>
+      <w:bookmarkStart w:id="13" w:name="_Hlk506818836"/>
       <w:r>
         <w:rPr>
           <w:rFonts w:ascii="Times New Roman" w:hAnsi="Times New Roman" w:cs="Times New Roman"/>
@@ -22596,7 +22647,7 @@
         </w:rPr>
         <w:t>), 75.</w:t>
       </w:r>
-      <w:bookmarkEnd w:id="14"/>
+      <w:bookmarkEnd w:id="13"/>
     </w:p>
     <w:p>
       <w:pPr>
@@ -23055,7 +23106,7 @@
         </w:rPr>
         <w:t xml:space="preserve"> </w:t>
       </w:r>
-      <w:bookmarkStart w:id="15" w:name="_Hlk506819158"/>
+      <w:bookmarkStart w:id="14" w:name="_Hlk506819158"/>
       <w:r>
         <w:rPr>
           <w:rFonts w:ascii="Times New Roman" w:hAnsi="Times New Roman" w:cs="Times New Roman"/>
@@ -23081,7 +23132,7 @@
         </w:rPr>
         <w:t>Vol. 5, No. 51. September 1978, 18.</w:t>
       </w:r>
-      <w:bookmarkEnd w:id="15"/>
+      <w:bookmarkEnd w:id="14"/>
     </w:p>
     <w:p>
       <w:pPr>
@@ -23121,7 +23172,7 @@
         </w:rPr>
         <w:t xml:space="preserve"> For criticism during the CCP’s early years, see </w:t>
       </w:r>
-      <w:bookmarkStart w:id="16" w:name="_Hlk506819182"/>
+      <w:bookmarkStart w:id="15" w:name="_Hlk506819182"/>
       <w:r>
         <w:rPr>
           <w:rFonts w:ascii="Times New Roman" w:hAnsi="Times New Roman" w:cs="Times New Roman"/>
@@ -23165,53 +23216,53 @@
         </w:rPr>
         <w:t>, November 15, 1969, 14-15 and 33</w:t>
       </w:r>
+      <w:bookmarkEnd w:id="15"/>
+      <w:r>
+        <w:rPr>
+          <w:rFonts w:ascii="Times New Roman" w:hAnsi="Times New Roman" w:cs="Times New Roman"/>
+          <w:sz w:val="20"/>
+          <w:szCs w:val="20"/>
+        </w:rPr>
+        <w:t xml:space="preserve">; </w:t>
+      </w:r>
+      <w:bookmarkStart w:id="16" w:name="_Hlk506819194"/>
+      <w:r>
+        <w:rPr>
+          <w:rFonts w:ascii="Times New Roman" w:hAnsi="Times New Roman" w:cs="Times New Roman"/>
+          <w:sz w:val="20"/>
+          <w:szCs w:val="20"/>
+        </w:rPr>
+        <w:t>Quijano de Manila, “Parthenon or Pantheo</w:t>
+      </w:r>
+      <w:r>
+        <w:rPr>
+          <w:rFonts w:ascii="Times New Roman" w:hAnsi="Times New Roman" w:cs="Times New Roman"/>
+          <w:sz w:val="20"/>
+          <w:szCs w:val="20"/>
+          <w:lang w:eastAsia="zh-TW"/>
+        </w:rPr>
+        <w:t xml:space="preserve">n: The First Lady Answers the Blast on The Cultural Center by Senator Aquino,” </w:t>
+      </w:r>
+      <w:r>
+        <w:rPr>
+          <w:rFonts w:ascii="Times New Roman" w:hAnsi="Times New Roman" w:cs="Times New Roman"/>
+          <w:i/>
+          <w:sz w:val="20"/>
+          <w:szCs w:val="20"/>
+          <w:lang w:eastAsia="zh-TW"/>
+        </w:rPr>
+        <w:t>Philippines Free Press</w:t>
+      </w:r>
+      <w:r>
+        <w:rPr>
+          <w:rFonts w:ascii="Times New Roman" w:hAnsi="Times New Roman" w:cs="Times New Roman"/>
+          <w:sz w:val="20"/>
+          <w:szCs w:val="20"/>
+          <w:lang w:eastAsia="zh-TW"/>
+        </w:rPr>
+        <w:t>, February 22, 1969, 2-3 and 72-3.</w:t>
+      </w:r>
       <w:bookmarkEnd w:id="16"/>
-      <w:r>
-        <w:rPr>
-          <w:rFonts w:ascii="Times New Roman" w:hAnsi="Times New Roman" w:cs="Times New Roman"/>
-          <w:sz w:val="20"/>
-          <w:szCs w:val="20"/>
-        </w:rPr>
-        <w:t xml:space="preserve">; </w:t>
-      </w:r>
-      <w:bookmarkStart w:id="17" w:name="_Hlk506819194"/>
-      <w:r>
-        <w:rPr>
-          <w:rFonts w:ascii="Times New Roman" w:hAnsi="Times New Roman" w:cs="Times New Roman"/>
-          <w:sz w:val="20"/>
-          <w:szCs w:val="20"/>
-        </w:rPr>
-        <w:t>Quijano de Manila, “Parthenon or Pantheo</w:t>
-      </w:r>
-      <w:r>
-        <w:rPr>
-          <w:rFonts w:ascii="Times New Roman" w:hAnsi="Times New Roman" w:cs="Times New Roman"/>
-          <w:sz w:val="20"/>
-          <w:szCs w:val="20"/>
-          <w:lang w:eastAsia="zh-TW"/>
-        </w:rPr>
-        <w:t xml:space="preserve">n: The First Lady Answers the Blast on The Cultural Center by Senator Aquino,” </w:t>
-      </w:r>
-      <w:r>
-        <w:rPr>
-          <w:rFonts w:ascii="Times New Roman" w:hAnsi="Times New Roman" w:cs="Times New Roman"/>
-          <w:i/>
-          <w:sz w:val="20"/>
-          <w:szCs w:val="20"/>
-          <w:lang w:eastAsia="zh-TW"/>
-        </w:rPr>
-        <w:t>Philippines Free Press</w:t>
-      </w:r>
-      <w:r>
-        <w:rPr>
-          <w:rFonts w:ascii="Times New Roman" w:hAnsi="Times New Roman" w:cs="Times New Roman"/>
-          <w:sz w:val="20"/>
-          <w:szCs w:val="20"/>
-          <w:lang w:eastAsia="zh-TW"/>
-        </w:rPr>
-        <w:t>, February 22, 1969, 2-3 and 72-3.</w:t>
-      </w:r>
-      <w:bookmarkEnd w:id="17"/>
     </w:p>
     <w:p>
       <w:pPr>
@@ -23298,7 +23349,7 @@
         </w:rPr>
         <w:t xml:space="preserve"> </w:t>
       </w:r>
-      <w:bookmarkStart w:id="18" w:name="_Hlk506819402"/>
+      <w:bookmarkStart w:id="17" w:name="_Hlk506819402"/>
       <w:r>
         <w:rPr>
           <w:rFonts w:ascii="Times New Roman" w:hAnsi="Times New Roman" w:cs="Times New Roman"/>
@@ -23333,7 +23384,7 @@
         </w:rPr>
         <w:t xml:space="preserve">  </w:t>
       </w:r>
-      <w:bookmarkEnd w:id="18"/>
+      <w:bookmarkEnd w:id="17"/>
     </w:p>
     <w:p>
       <w:pPr>
@@ -23380,7 +23431,7 @@
         </w:rPr>
         <w:t xml:space="preserve">Virginia Ty-Navarro, </w:t>
       </w:r>
-      <w:bookmarkStart w:id="19" w:name="_Hlk506819665"/>
+      <w:bookmarkStart w:id="18" w:name="_Hlk506819665"/>
       <w:r>
         <w:rPr>
           <w:rFonts w:ascii="Times New Roman" w:hAnsi="Times New Roman" w:cs="Times New Roman"/>
@@ -23406,6 +23457,67 @@
         </w:rPr>
         <w:t>, November 4, 1969, 17</w:t>
       </w:r>
+      <w:bookmarkEnd w:id="18"/>
+      <w:r>
+        <w:rPr>
+          <w:rFonts w:ascii="Times New Roman" w:hAnsi="Times New Roman" w:cs="Times New Roman"/>
+          <w:sz w:val="20"/>
+          <w:szCs w:val="20"/>
+        </w:rPr>
+        <w:t xml:space="preserve">; </w:t>
+      </w:r>
+      <w:bookmarkStart w:id="19" w:name="_Hlk506819696"/>
+      <w:r>
+        <w:rPr>
+          <w:rFonts w:ascii="Times New Roman" w:hAnsi="Times New Roman" w:cs="Times New Roman"/>
+          <w:sz w:val="20"/>
+          <w:szCs w:val="20"/>
+        </w:rPr>
+        <w:t xml:space="preserve">Maximo V. </w:t>
+      </w:r>
+      <w:proofErr w:type="spellStart"/>
+      <w:r>
+        <w:rPr>
+          <w:rFonts w:ascii="Times New Roman" w:hAnsi="Times New Roman" w:cs="Times New Roman"/>
+          <w:sz w:val="20"/>
+          <w:szCs w:val="20"/>
+        </w:rPr>
+        <w:t>Solivan</w:t>
+      </w:r>
+      <w:proofErr w:type="spellEnd"/>
+      <w:r>
+        <w:rPr>
+          <w:rFonts w:ascii="Times New Roman" w:hAnsi="Times New Roman" w:cs="Times New Roman"/>
+          <w:sz w:val="20"/>
+          <w:szCs w:val="20"/>
+        </w:rPr>
+        <w:t xml:space="preserve">, “David Deserved a Medal and Not Cops’ Truncheon,” </w:t>
+      </w:r>
+      <w:r>
+        <w:rPr>
+          <w:rFonts w:ascii="Times New Roman" w:hAnsi="Times New Roman" w:cs="Times New Roman"/>
+          <w:i/>
+          <w:sz w:val="20"/>
+          <w:szCs w:val="20"/>
+        </w:rPr>
+        <w:t>Manila Times</w:t>
+      </w:r>
+      <w:r>
+        <w:rPr>
+          <w:rFonts w:ascii="Times New Roman" w:hAnsi="Times New Roman" w:cs="Times New Roman"/>
+          <w:sz w:val="20"/>
+          <w:szCs w:val="20"/>
+        </w:rPr>
+        <w:t>, September 12, 1</w:t>
+      </w:r>
+      <w:r>
+        <w:rPr>
+          <w:rFonts w:ascii="Times New Roman" w:hAnsi="Times New Roman" w:cs="Times New Roman"/>
+          <w:sz w:val="20"/>
+          <w:szCs w:val="20"/>
+        </w:rPr>
+        <w:t>969;</w:t>
+      </w:r>
       <w:bookmarkEnd w:id="19"/>
       <w:r>
         <w:rPr>
@@ -23413,16 +23525,16 @@
           <w:sz w:val="20"/>
           <w:szCs w:val="20"/>
         </w:rPr>
-        <w:t xml:space="preserve">; </w:t>
-      </w:r>
-      <w:bookmarkStart w:id="20" w:name="_Hlk506819696"/>
-      <w:r>
-        <w:rPr>
-          <w:rFonts w:ascii="Times New Roman" w:hAnsi="Times New Roman" w:cs="Times New Roman"/>
-          <w:sz w:val="20"/>
-          <w:szCs w:val="20"/>
-        </w:rPr>
-        <w:t xml:space="preserve">Maximo V. </w:t>
+        <w:t xml:space="preserve"> </w:t>
+      </w:r>
+      <w:bookmarkStart w:id="20" w:name="_Hlk506819720"/>
+      <w:r>
+        <w:rPr>
+          <w:rFonts w:ascii="Times New Roman" w:hAnsi="Times New Roman" w:cs="Times New Roman"/>
+          <w:sz w:val="20"/>
+          <w:szCs w:val="20"/>
+        </w:rPr>
+        <w:t xml:space="preserve">Jose </w:t>
       </w:r>
       <w:proofErr w:type="spellStart"/>
       <w:r>
@@ -23431,7 +23543,7 @@
           <w:sz w:val="20"/>
           <w:szCs w:val="20"/>
         </w:rPr>
-        <w:t>Solivan</w:t>
+        <w:t>Lacaba</w:t>
       </w:r>
       <w:proofErr w:type="spellEnd"/>
       <w:r>
@@ -23440,32 +23552,24 @@
           <w:sz w:val="20"/>
           <w:szCs w:val="20"/>
         </w:rPr>
-        <w:t xml:space="preserve">, “David Deserved a Medal and Not Cops’ Truncheon,” </w:t>
-      </w:r>
-      <w:r>
-        <w:rPr>
-          <w:rFonts w:ascii="Times New Roman" w:hAnsi="Times New Roman" w:cs="Times New Roman"/>
-          <w:i/>
-          <w:sz w:val="20"/>
-          <w:szCs w:val="20"/>
-        </w:rPr>
-        <w:t>Manila Times</w:t>
-      </w:r>
-      <w:r>
-        <w:rPr>
-          <w:rFonts w:ascii="Times New Roman" w:hAnsi="Times New Roman" w:cs="Times New Roman"/>
-          <w:sz w:val="20"/>
-          <w:szCs w:val="20"/>
-        </w:rPr>
-        <w:t>, September 12, 1</w:t>
-      </w:r>
-      <w:r>
-        <w:rPr>
-          <w:rFonts w:ascii="Times New Roman" w:hAnsi="Times New Roman" w:cs="Times New Roman"/>
-          <w:sz w:val="20"/>
-          <w:szCs w:val="20"/>
-        </w:rPr>
-        <w:t>969;</w:t>
+        <w:t xml:space="preserve">, “The Art of Politics. The Politics of Art,” </w:t>
+      </w:r>
+      <w:r>
+        <w:rPr>
+          <w:rFonts w:ascii="Times New Roman" w:hAnsi="Times New Roman" w:cs="Times New Roman"/>
+          <w:i/>
+          <w:sz w:val="20"/>
+          <w:szCs w:val="20"/>
+        </w:rPr>
+        <w:t>Philippine Free Press</w:t>
+      </w:r>
+      <w:r>
+        <w:rPr>
+          <w:rFonts w:ascii="Times New Roman" w:hAnsi="Times New Roman" w:cs="Times New Roman"/>
+          <w:sz w:val="20"/>
+          <w:szCs w:val="20"/>
+        </w:rPr>
+        <w:t xml:space="preserve">, September 20, 1969, 72 </w:t>
       </w:r>
       <w:bookmarkEnd w:id="20"/>
       <w:r>
@@ -23474,16 +23578,7 @@
           <w:sz w:val="20"/>
           <w:szCs w:val="20"/>
         </w:rPr>
-        <w:t xml:space="preserve"> </w:t>
-      </w:r>
-      <w:bookmarkStart w:id="21" w:name="_Hlk506819720"/>
-      <w:r>
-        <w:rPr>
-          <w:rFonts w:ascii="Times New Roman" w:hAnsi="Times New Roman" w:cs="Times New Roman"/>
-          <w:sz w:val="20"/>
-          <w:szCs w:val="20"/>
-        </w:rPr>
-        <w:t xml:space="preserve">Jose </w:t>
+        <w:t xml:space="preserve">for coverage of </w:t>
       </w:r>
       <w:proofErr w:type="spellStart"/>
       <w:r>
@@ -23492,7 +23587,7 @@
           <w:sz w:val="20"/>
           <w:szCs w:val="20"/>
         </w:rPr>
-        <w:t>Lacaba</w:t>
+        <w:t>Medalla’s</w:t>
       </w:r>
       <w:proofErr w:type="spellEnd"/>
       <w:r>
@@ -23501,134 +23596,90 @@
           <w:sz w:val="20"/>
           <w:szCs w:val="20"/>
         </w:rPr>
-        <w:t xml:space="preserve">, “The Art of Politics. The Politics of Art,” </w:t>
-      </w:r>
-      <w:r>
-        <w:rPr>
-          <w:rFonts w:ascii="Times New Roman" w:hAnsi="Times New Roman" w:cs="Times New Roman"/>
-          <w:i/>
-          <w:sz w:val="20"/>
-          <w:szCs w:val="20"/>
-        </w:rPr>
-        <w:t>Philippine Free Press</w:t>
-      </w:r>
-      <w:r>
-        <w:rPr>
-          <w:rFonts w:ascii="Times New Roman" w:hAnsi="Times New Roman" w:cs="Times New Roman"/>
-          <w:sz w:val="20"/>
-          <w:szCs w:val="20"/>
-        </w:rPr>
-        <w:t xml:space="preserve">, September 20, 1969, 72 </w:t>
+        <w:t xml:space="preserve"> protest in 1969. See also: </w:t>
+      </w:r>
+      <w:bookmarkStart w:id="21" w:name="_Hlk506819740"/>
+      <w:r>
+        <w:rPr>
+          <w:rFonts w:ascii="Times New Roman" w:hAnsi="Times New Roman" w:cs="Times New Roman"/>
+          <w:sz w:val="20"/>
+          <w:szCs w:val="20"/>
+        </w:rPr>
+        <w:t xml:space="preserve">Patrick D. Flores, “Temerities,” </w:t>
+      </w:r>
+      <w:proofErr w:type="spellStart"/>
+      <w:r>
+        <w:rPr>
+          <w:rFonts w:ascii="Times New Roman" w:hAnsi="Times New Roman" w:cs="Times New Roman"/>
+          <w:i/>
+          <w:sz w:val="20"/>
+          <w:szCs w:val="20"/>
+        </w:rPr>
+        <w:t>Pananaw</w:t>
+      </w:r>
+      <w:proofErr w:type="spellEnd"/>
+      <w:r>
+        <w:rPr>
+          <w:rFonts w:ascii="Times New Roman" w:hAnsi="Times New Roman" w:cs="Times New Roman"/>
+          <w:i/>
+          <w:sz w:val="20"/>
+          <w:szCs w:val="20"/>
+        </w:rPr>
+        <w:t>: Philippine Journal of Visual Arts</w:t>
+      </w:r>
+      <w:r>
+        <w:rPr>
+          <w:rFonts w:ascii="Times New Roman" w:hAnsi="Times New Roman" w:cs="Times New Roman"/>
+          <w:sz w:val="20"/>
+          <w:szCs w:val="20"/>
+        </w:rPr>
+        <w:t xml:space="preserve"> vol. 7 (Paranaque: </w:t>
+      </w:r>
+      <w:proofErr w:type="spellStart"/>
+      <w:r>
+        <w:rPr>
+          <w:rFonts w:ascii="Times New Roman" w:hAnsi="Times New Roman" w:cs="Times New Roman"/>
+          <w:sz w:val="20"/>
+          <w:szCs w:val="20"/>
+        </w:rPr>
+        <w:t>Pananaw</w:t>
+      </w:r>
+      <w:proofErr w:type="spellEnd"/>
+      <w:r>
+        <w:rPr>
+          <w:rFonts w:ascii="Times New Roman" w:hAnsi="Times New Roman" w:cs="Times New Roman"/>
+          <w:sz w:val="20"/>
+          <w:szCs w:val="20"/>
+        </w:rPr>
+        <w:t xml:space="preserve"> ng </w:t>
+      </w:r>
+      <w:proofErr w:type="spellStart"/>
+      <w:r>
+        <w:rPr>
+          <w:rFonts w:ascii="Times New Roman" w:hAnsi="Times New Roman" w:cs="Times New Roman"/>
+          <w:sz w:val="20"/>
+          <w:szCs w:val="20"/>
+        </w:rPr>
+        <w:t>Sining</w:t>
+      </w:r>
+      <w:proofErr w:type="spellEnd"/>
+      <w:r>
+        <w:rPr>
+          <w:rFonts w:ascii="Times New Roman" w:hAnsi="Times New Roman" w:cs="Times New Roman"/>
+          <w:sz w:val="20"/>
+          <w:szCs w:val="20"/>
+        </w:rPr>
+        <w:t xml:space="preserve"> Bayan, Inc.</w:t>
+      </w:r>
+      <w:r>
+        <w:rPr>
+          <w:rFonts w:ascii="Times New Roman" w:hAnsi="Times New Roman" w:cs="Times New Roman"/>
+          <w:sz w:val="20"/>
+          <w:szCs w:val="20"/>
+        </w:rPr>
+        <w:t xml:space="preserve">, 2010) 21 </w:t>
       </w:r>
       <w:bookmarkEnd w:id="21"/>
-      <w:r>
-        <w:rPr>
-          <w:rFonts w:ascii="Times New Roman" w:hAnsi="Times New Roman" w:cs="Times New Roman"/>
-          <w:sz w:val="20"/>
-          <w:szCs w:val="20"/>
-        </w:rPr>
-        <w:t xml:space="preserve">for coverage of </w:t>
-      </w:r>
-      <w:proofErr w:type="spellStart"/>
-      <w:r>
-        <w:rPr>
-          <w:rFonts w:ascii="Times New Roman" w:hAnsi="Times New Roman" w:cs="Times New Roman"/>
-          <w:sz w:val="20"/>
-          <w:szCs w:val="20"/>
-        </w:rPr>
-        <w:t>Medalla’s</w:t>
-      </w:r>
-      <w:proofErr w:type="spellEnd"/>
-      <w:r>
-        <w:rPr>
-          <w:rFonts w:ascii="Times New Roman" w:hAnsi="Times New Roman" w:cs="Times New Roman"/>
-          <w:sz w:val="20"/>
-          <w:szCs w:val="20"/>
-        </w:rPr>
-        <w:t xml:space="preserve"> protest in 1969. See also: </w:t>
-      </w:r>
-      <w:bookmarkStart w:id="22" w:name="_Hlk506819740"/>
-      <w:r>
-        <w:rPr>
-          <w:rFonts w:ascii="Times New Roman" w:hAnsi="Times New Roman" w:cs="Times New Roman"/>
-          <w:sz w:val="20"/>
-          <w:szCs w:val="20"/>
-        </w:rPr>
-        <w:t xml:space="preserve">Patrick D. Flores, “Temerities,” </w:t>
-      </w:r>
-      <w:proofErr w:type="spellStart"/>
-      <w:r>
-        <w:rPr>
-          <w:rFonts w:ascii="Times New Roman" w:hAnsi="Times New Roman" w:cs="Times New Roman"/>
-          <w:i/>
-          <w:sz w:val="20"/>
-          <w:szCs w:val="20"/>
-        </w:rPr>
-        <w:t>Pananaw</w:t>
-      </w:r>
-      <w:proofErr w:type="spellEnd"/>
-      <w:r>
-        <w:rPr>
-          <w:rFonts w:ascii="Times New Roman" w:hAnsi="Times New Roman" w:cs="Times New Roman"/>
-          <w:i/>
-          <w:sz w:val="20"/>
-          <w:szCs w:val="20"/>
-        </w:rPr>
-        <w:t>: Philippine Journal of Visual Arts</w:t>
-      </w:r>
-      <w:r>
-        <w:rPr>
-          <w:rFonts w:ascii="Times New Roman" w:hAnsi="Times New Roman" w:cs="Times New Roman"/>
-          <w:sz w:val="20"/>
-          <w:szCs w:val="20"/>
-        </w:rPr>
-        <w:t xml:space="preserve"> vol. 7 (Paranaque: </w:t>
-      </w:r>
-      <w:proofErr w:type="spellStart"/>
-      <w:r>
-        <w:rPr>
-          <w:rFonts w:ascii="Times New Roman" w:hAnsi="Times New Roman" w:cs="Times New Roman"/>
-          <w:sz w:val="20"/>
-          <w:szCs w:val="20"/>
-        </w:rPr>
-        <w:t>Pananaw</w:t>
-      </w:r>
-      <w:proofErr w:type="spellEnd"/>
-      <w:r>
-        <w:rPr>
-          <w:rFonts w:ascii="Times New Roman" w:hAnsi="Times New Roman" w:cs="Times New Roman"/>
-          <w:sz w:val="20"/>
-          <w:szCs w:val="20"/>
-        </w:rPr>
-        <w:t xml:space="preserve"> ng </w:t>
-      </w:r>
-      <w:proofErr w:type="spellStart"/>
-      <w:r>
-        <w:rPr>
-          <w:rFonts w:ascii="Times New Roman" w:hAnsi="Times New Roman" w:cs="Times New Roman"/>
-          <w:sz w:val="20"/>
-          <w:szCs w:val="20"/>
-        </w:rPr>
-        <w:t>Sining</w:t>
-      </w:r>
-      <w:proofErr w:type="spellEnd"/>
-      <w:r>
-        <w:rPr>
-          <w:rFonts w:ascii="Times New Roman" w:hAnsi="Times New Roman" w:cs="Times New Roman"/>
-          <w:sz w:val="20"/>
-          <w:szCs w:val="20"/>
-        </w:rPr>
-        <w:t xml:space="preserve"> Bayan, Inc.</w:t>
-      </w:r>
-      <w:r>
-        <w:rPr>
-          <w:rFonts w:ascii="Times New Roman" w:hAnsi="Times New Roman" w:cs="Times New Roman"/>
-          <w:sz w:val="20"/>
-          <w:szCs w:val="20"/>
-        </w:rPr>
-        <w:t xml:space="preserve">, 2010) 21 </w:t>
-      </w:r>
-      <w:bookmarkEnd w:id="22"/>
       <w:r>
         <w:rPr>
           <w:rFonts w:ascii="Times New Roman" w:hAnsi="Times New Roman" w:cs="Times New Roman"/>
@@ -23712,7 +23763,7 @@
         </w:rPr>
         <w:t xml:space="preserve"> </w:t>
       </w:r>
-      <w:bookmarkStart w:id="23" w:name="_Hlk506819773"/>
+      <w:bookmarkStart w:id="22" w:name="_Hlk506819773"/>
       <w:proofErr w:type="spellStart"/>
       <w:r>
         <w:rPr>
@@ -23766,7 +23817,7 @@
         </w:rPr>
         <w:t>, November 16, 1969, 20.</w:t>
       </w:r>
-      <w:bookmarkEnd w:id="23"/>
+      <w:bookmarkEnd w:id="22"/>
     </w:p>
     <w:p>
       <w:pPr>
@@ -23806,7 +23857,7 @@
         </w:rPr>
         <w:t xml:space="preserve"> In </w:t>
       </w:r>
-      <w:bookmarkStart w:id="24" w:name="_Hlk506819813"/>
+      <w:bookmarkStart w:id="23" w:name="_Hlk506819813"/>
       <w:r>
         <w:rPr>
           <w:rFonts w:ascii="Times New Roman" w:hAnsi="Times New Roman" w:cs="Times New Roman"/>
@@ -23851,7 +23902,7 @@
         </w:rPr>
         <w:t>,” Documentation of Exhibitions, Main Gallery, 1971</w:t>
       </w:r>
-      <w:bookmarkEnd w:id="24"/>
+      <w:bookmarkEnd w:id="23"/>
       <w:r>
         <w:rPr>
           <w:rFonts w:ascii="Times New Roman" w:hAnsi="Times New Roman" w:cs="Times New Roman"/>
@@ -24201,7 +24252,7 @@
         </w:rPr>
         <w:t xml:space="preserve"> </w:t>
       </w:r>
-      <w:bookmarkStart w:id="25" w:name="_Hlk506819941"/>
+      <w:bookmarkStart w:id="24" w:name="_Hlk506819941"/>
       <w:r>
         <w:rPr>
           <w:rFonts w:ascii="Times" w:hAnsi="Times"/>
@@ -24256,7 +24307,7 @@
         </w:rPr>
         <w:t>, 30</w:t>
       </w:r>
-      <w:bookmarkEnd w:id="25"/>
+      <w:bookmarkEnd w:id="24"/>
       <w:r>
         <w:rPr>
           <w:rFonts w:ascii="Times New Roman" w:hAnsi="Times New Roman" w:cs="Times New Roman"/>
@@ -25328,7 +25379,7 @@
         </w:rPr>
         <w:t xml:space="preserve"> </w:t>
       </w:r>
-      <w:bookmarkStart w:id="26" w:name="_Hlk506820183"/>
+      <w:bookmarkStart w:id="25" w:name="_Hlk506820183"/>
       <w:r>
         <w:rPr>
           <w:rFonts w:ascii="Times New Roman" w:hAnsi="Times New Roman" w:cs="Times New Roman"/>
@@ -25429,7 +25480,7 @@
         </w:rPr>
         <w:t xml:space="preserve"> </w:t>
       </w:r>
-      <w:bookmarkEnd w:id="26"/>
+      <w:bookmarkEnd w:id="25"/>
     </w:p>
     <w:p>
       <w:pPr>
@@ -25478,19 +25529,29 @@
         </w:rPr>
         <w:t xml:space="preserve">From </w:t>
       </w:r>
-      <w:bookmarkStart w:id="27" w:name="_Hlk506820201"/>
-      <w:r>
-        <w:rPr>
-          <w:rFonts w:ascii="Times New Roman" w:hAnsi="Times New Roman" w:cs="Times New Roman"/>
-          <w:sz w:val="20"/>
-          <w:szCs w:val="20"/>
-        </w:rPr>
-        <w:t xml:space="preserve">Maceda’s Notes for </w:t>
-      </w:r>
+      <w:bookmarkStart w:id="26" w:name="_Hlk506820201"/>
       <w:proofErr w:type="spellStart"/>
       <w:r>
         <w:rPr>
           <w:rFonts w:ascii="Times New Roman" w:hAnsi="Times New Roman" w:cs="Times New Roman"/>
+          <w:sz w:val="20"/>
+          <w:szCs w:val="20"/>
+        </w:rPr>
+        <w:t>Maceda’s</w:t>
+      </w:r>
+      <w:proofErr w:type="spellEnd"/>
+      <w:r>
+        <w:rPr>
+          <w:rFonts w:ascii="Times New Roman" w:hAnsi="Times New Roman" w:cs="Times New Roman"/>
+          <w:sz w:val="20"/>
+          <w:szCs w:val="20"/>
+        </w:rPr>
+        <w:t xml:space="preserve"> Notes for </w:t>
+      </w:r>
+      <w:proofErr w:type="spellStart"/>
+      <w:r>
+        <w:rPr>
+          <w:rFonts w:ascii="Times New Roman" w:hAnsi="Times New Roman" w:cs="Times New Roman"/>
           <w:i/>
           <w:sz w:val="20"/>
           <w:szCs w:val="20"/>
@@ -25574,7 +25635,7 @@
         </w:rPr>
         <w:t xml:space="preserve"> UP Center of Ethnomusicology Library and Archives.</w:t>
       </w:r>
-      <w:bookmarkEnd w:id="27"/>
+      <w:bookmarkEnd w:id="26"/>
     </w:p>
     <w:p>
       <w:pPr>
@@ -26094,7 +26155,7 @@
         </w:rPr>
         <w:t xml:space="preserve"> Hamilton-Paterson, </w:t>
       </w:r>
-      <w:bookmarkStart w:id="28" w:name="_Hlk506819905"/>
+      <w:bookmarkStart w:id="27" w:name="_Hlk506819905"/>
       <w:r>
         <w:rPr>
           <w:rFonts w:ascii="Times New Roman" w:hAnsi="Times New Roman" w:cs="Times New Roman"/>
@@ -26104,42 +26165,42 @@
         </w:rPr>
         <w:t>America’s Boy</w:t>
       </w:r>
+      <w:bookmarkEnd w:id="27"/>
+      <w:r>
+        <w:rPr>
+          <w:rFonts w:ascii="Times New Roman" w:hAnsi="Times New Roman" w:cs="Times New Roman"/>
+          <w:sz w:val="20"/>
+          <w:szCs w:val="20"/>
+        </w:rPr>
+        <w:t xml:space="preserve">, </w:t>
+      </w:r>
+      <w:r>
+        <w:rPr>
+          <w:rFonts w:ascii="Times New Roman" w:hAnsi="Times New Roman" w:cs="Times New Roman"/>
+          <w:sz w:val="20"/>
+          <w:szCs w:val="20"/>
+        </w:rPr>
+        <w:t>256, 264-5; Bonner,</w:t>
+      </w:r>
+      <w:r>
+        <w:rPr>
+          <w:rFonts w:ascii="Times New Roman" w:hAnsi="Times New Roman" w:cs="Times New Roman"/>
+          <w:sz w:val="20"/>
+          <w:szCs w:val="20"/>
+        </w:rPr>
+        <w:t xml:space="preserve"> </w:t>
+      </w:r>
+      <w:bookmarkStart w:id="28" w:name="_Hlk506819920"/>
+      <w:r>
+        <w:rPr>
+          <w:rFonts w:ascii="Times New Roman" w:hAnsi="Times New Roman" w:cs="Times New Roman"/>
+          <w:i/>
+          <w:sz w:val="20"/>
+          <w:szCs w:val="20"/>
+        </w:rPr>
+        <w:t>Waltzing with a Dictator</w:t>
+      </w:r>
       <w:bookmarkEnd w:id="28"/>
-      <w:r>
-        <w:rPr>
-          <w:rFonts w:ascii="Times New Roman" w:hAnsi="Times New Roman" w:cs="Times New Roman"/>
-          <w:sz w:val="20"/>
-          <w:szCs w:val="20"/>
-        </w:rPr>
-        <w:t xml:space="preserve">, </w:t>
-      </w:r>
-      <w:r>
-        <w:rPr>
-          <w:rFonts w:ascii="Times New Roman" w:hAnsi="Times New Roman" w:cs="Times New Roman"/>
-          <w:sz w:val="20"/>
-          <w:szCs w:val="20"/>
-        </w:rPr>
-        <w:t>256, 264-5; Bonner,</w:t>
-      </w:r>
-      <w:r>
-        <w:rPr>
-          <w:rFonts w:ascii="Times New Roman" w:hAnsi="Times New Roman" w:cs="Times New Roman"/>
-          <w:sz w:val="20"/>
-          <w:szCs w:val="20"/>
-        </w:rPr>
-        <w:t xml:space="preserve"> </w:t>
-      </w:r>
-      <w:bookmarkStart w:id="29" w:name="_Hlk506819920"/>
-      <w:r>
-        <w:rPr>
-          <w:rFonts w:ascii="Times New Roman" w:hAnsi="Times New Roman" w:cs="Times New Roman"/>
-          <w:i/>
-          <w:sz w:val="20"/>
-          <w:szCs w:val="20"/>
-        </w:rPr>
-        <w:t>Waltzing with a Dictator</w:t>
-      </w:r>
-      <w:bookmarkEnd w:id="29"/>
       <w:r>
         <w:rPr>
           <w:rFonts w:ascii="Times New Roman" w:hAnsi="Times New Roman" w:cs="Times New Roman"/>
@@ -26394,7 +26455,7 @@
         </w:rPr>
         <w:t xml:space="preserve">…The tapes were played on radio during the height of the student activist rebellion in 1971 – 1972 which prompted Marcos to proclaim martial law.” In </w:t>
       </w:r>
-      <w:bookmarkStart w:id="30" w:name="_Hlk506820401"/>
+      <w:bookmarkStart w:id="29" w:name="_Hlk506820401"/>
       <w:r>
         <w:rPr>
           <w:rFonts w:ascii="Times New Roman" w:hAnsi="Times New Roman" w:cs="Times New Roman"/>
@@ -26438,7 +26499,7 @@
         </w:rPr>
         <w:t xml:space="preserve">, July 8, 1986, 15. </w:t>
       </w:r>
-      <w:bookmarkEnd w:id="30"/>
+      <w:bookmarkEnd w:id="29"/>
     </w:p>
     <w:p>
       <w:pPr>
@@ -26478,7 +26539,7 @@
         </w:rPr>
         <w:t xml:space="preserve"> </w:t>
       </w:r>
-      <w:bookmarkStart w:id="31" w:name="_Hlk506820422"/>
+      <w:bookmarkStart w:id="30" w:name="_Hlk506820422"/>
       <w:r>
         <w:rPr>
           <w:rFonts w:ascii="Times New Roman" w:hAnsi="Times New Roman" w:cs="Times New Roman"/>
@@ -26523,7 +26584,7 @@
         <w:t>March 10, 1971.</w:t>
       </w:r>
     </w:p>
-    <w:bookmarkEnd w:id="31"/>
+    <w:bookmarkEnd w:id="30"/>
     <w:p>
       <w:pPr>
         <w:pStyle w:val="FootnoteText"/>
@@ -26562,7 +26623,7 @@
         </w:rPr>
         <w:t xml:space="preserve"> </w:t>
       </w:r>
-      <w:bookmarkStart w:id="32" w:name="_Hlk506820444"/>
+      <w:bookmarkStart w:id="31" w:name="_Hlk506820444"/>
       <w:r>
         <w:rPr>
           <w:rFonts w:ascii="Times New Roman" w:hAnsi="Times New Roman" w:cs="Times New Roman"/>
@@ -26624,7 +26685,7 @@
         </w:rPr>
         <w:t>March 14, 1971.</w:t>
       </w:r>
-      <w:bookmarkEnd w:id="32"/>
+      <w:bookmarkEnd w:id="31"/>
     </w:p>
     <w:p>
       <w:pPr>
@@ -26664,7 +26725,7 @@
         </w:rPr>
         <w:t xml:space="preserve"> </w:t>
       </w:r>
-      <w:bookmarkStart w:id="33" w:name="_Hlk506820513"/>
+      <w:bookmarkStart w:id="32" w:name="_Hlk506820513"/>
       <w:r>
         <w:rPr>
           <w:rFonts w:ascii="Times" w:hAnsi="Times"/>
@@ -26707,7 +26768,7 @@
         </w:rPr>
         <w:t xml:space="preserve"> </w:t>
       </w:r>
-      <w:bookmarkEnd w:id="33"/>
+      <w:bookmarkEnd w:id="32"/>
     </w:p>
     <w:p>
       <w:pPr>
@@ -27962,7 +28023,7 @@
         </w:rPr>
         <w:t xml:space="preserve"> </w:t>
       </w:r>
-      <w:bookmarkStart w:id="34" w:name="_Hlk506820906"/>
+      <w:bookmarkStart w:id="33" w:name="_Hlk506820906"/>
       <w:r>
         <w:rPr>
           <w:rFonts w:ascii="Times New Roman" w:hAnsi="Times New Roman" w:cs="Times New Roman"/>
@@ -28013,7 +28074,7 @@
         </w:rPr>
         <w:t>Music Programs, Jan- Mar 1971, Cultural Center of the Philippines Library and Archives.</w:t>
       </w:r>
-      <w:bookmarkEnd w:id="34"/>
+      <w:bookmarkEnd w:id="33"/>
       <w:r>
         <w:rPr>
           <w:rFonts w:ascii="Times New Roman" w:hAnsi="Times New Roman" w:cs="Times New Roman"/>
@@ -28491,7 +28552,7 @@
         </w:rPr>
         <w:t xml:space="preserve"> </w:t>
       </w:r>
-      <w:bookmarkStart w:id="35" w:name="_Hlk506821137"/>
+      <w:bookmarkStart w:id="34" w:name="_Hlk506821137"/>
       <w:r>
         <w:rPr>
           <w:rFonts w:ascii="Times New Roman" w:hAnsi="Times New Roman" w:cs="Times New Roman"/>
@@ -28574,7 +28635,7 @@
         </w:rPr>
         <w:t>, 126.</w:t>
       </w:r>
-      <w:bookmarkEnd w:id="35"/>
+      <w:bookmarkEnd w:id="34"/>
       <w:r>
         <w:rPr>
           <w:rFonts w:ascii="Times New Roman" w:hAnsi="Times New Roman" w:cs="Times New Roman"/>
@@ -28639,7 +28700,7 @@
         </w:rPr>
         <w:t xml:space="preserve"> </w:t>
       </w:r>
-      <w:bookmarkStart w:id="36" w:name="_Hlk506821165"/>
+      <w:bookmarkStart w:id="35" w:name="_Hlk506821165"/>
       <w:r>
         <w:rPr>
           <w:rFonts w:ascii="Times New Roman" w:hAnsi="Times New Roman" w:cs="Times New Roman"/>
@@ -28705,7 +28766,7 @@
         </w:rPr>
         <w:t>73</w:t>
       </w:r>
-      <w:bookmarkEnd w:id="36"/>
+      <w:bookmarkEnd w:id="35"/>
       <w:r>
         <w:rPr>
           <w:rFonts w:ascii="Times New Roman" w:hAnsi="Times New Roman" w:cs="Times New Roman"/>
@@ -28769,7 +28830,7 @@
         </w:rPr>
         <w:t xml:space="preserve"> </w:t>
       </w:r>
-      <w:bookmarkStart w:id="37" w:name="_Hlk507443265"/>
+      <w:bookmarkStart w:id="36" w:name="_Hlk507443265"/>
       <w:r>
         <w:rPr>
           <w:rFonts w:ascii="Times New Roman" w:hAnsi="Times New Roman" w:cs="Times New Roman"/>
@@ -28846,7 +28907,7 @@
         <w:t>): 107.</w:t>
       </w:r>
     </w:p>
-    <w:bookmarkEnd w:id="37"/>
+    <w:bookmarkEnd w:id="36"/>
     <w:p>
       <w:pPr>
         <w:pStyle w:val="FootnoteText"/>
@@ -29090,7 +29151,7 @@
         </w:rPr>
         <w:t xml:space="preserve">, </w:t>
       </w:r>
-      <w:bookmarkStart w:id="38" w:name="_Hlk507443531"/>
+      <w:bookmarkStart w:id="37" w:name="_Hlk507443531"/>
       <w:r>
         <w:rPr>
           <w:rFonts w:ascii="Times New Roman" w:hAnsi="Times New Roman" w:cs="Times New Roman"/>
@@ -29107,7 +29168,7 @@
         </w:rPr>
         <w:t xml:space="preserve"> 85. </w:t>
       </w:r>
-      <w:bookmarkEnd w:id="38"/>
+      <w:bookmarkEnd w:id="37"/>
     </w:p>
     <w:p>
       <w:pPr>
@@ -29290,7 +29351,7 @@
         </w:rPr>
         <w:t xml:space="preserve"> </w:t>
       </w:r>
-      <w:bookmarkStart w:id="39" w:name="_Hlk507443710"/>
+      <w:bookmarkStart w:id="38" w:name="_Hlk507443710"/>
       <w:r>
         <w:rPr>
           <w:rFonts w:ascii="Times New Roman" w:hAnsi="Times New Roman" w:cs="Times New Roman"/>
@@ -29379,7 +29440,7 @@
         </w:rPr>
         <w:t>.</w:t>
       </w:r>
-      <w:bookmarkEnd w:id="39"/>
+      <w:bookmarkEnd w:id="38"/>
     </w:p>
     <w:p>
       <w:pPr>
@@ -31471,7 +31532,7 @@
 </file>
 
 <file path=customXml/itemProps1.xml><?xml version="1.0" encoding="utf-8"?>
-<ds:datastoreItem xmlns:ds="http://schemas.openxmlformats.org/officeDocument/2006/customXml" ds:itemID="{0F8269F0-2B53-4770-95C3-7184F05CF528}">
+<ds:datastoreItem xmlns:ds="http://schemas.openxmlformats.org/officeDocument/2006/customXml" ds:itemID="{A3A25C6C-E5A8-4628-BAFB-71CA3FB0639E}">
   <ds:schemaRefs>
     <ds:schemaRef ds:uri="http://schemas.openxmlformats.org/officeDocument/2006/bibliography"/>
   </ds:schemaRefs>

</xml_diff>